<commit_message>
delete from db task done
</commit_message>
<xml_diff>
--- a/Todo_1.docx
+++ b/Todo_1.docx
@@ -4,7 +4,6 @@
   <w:body>
     <w:p>
       <w:pPr>
-        <w:jc w:val="center"/>
         <w:rPr>
           <w:b/>
           <w:bCs/>
@@ -19,7 +18,7 @@
           <w:sz w:val="36"/>
           <w:szCs w:val="36"/>
         </w:rPr>
-        <w:t>To-do</w:t>
+        <w:t xml:space="preserve">                                             </w:t>
       </w:r>
       <w:r>
         <w:rPr>
@@ -28,7 +27,63 @@
           <w:sz w:val="36"/>
           <w:szCs w:val="36"/>
         </w:rPr>
+        <w:t>To-do</w:t>
+      </w:r>
+      <w:r>
+        <w:rPr>
+          <w:b/>
+          <w:bCs/>
+          <w:sz w:val="36"/>
+          <w:szCs w:val="36"/>
+        </w:rPr>
         <w:t xml:space="preserve"> task 1</w:t>
+      </w:r>
+      <w:r>
+        <w:rPr>
+          <w:b/>
+          <w:bCs/>
+          <w:sz w:val="36"/>
+          <w:szCs w:val="36"/>
+        </w:rPr>
+        <w:t xml:space="preserve">                       </w:t>
+      </w:r>
+      <w:r>
+        <w:rPr>
+          <w:b/>
+          <w:bCs/>
+          <w:sz w:val="32"/>
+          <w:szCs w:val="32"/>
+        </w:rPr>
+        <w:t>Lec</w:t>
+      </w:r>
+      <w:r>
+        <w:rPr>
+          <w:b/>
+          <w:bCs/>
+          <w:sz w:val="32"/>
+          <w:szCs w:val="32"/>
+        </w:rPr>
+        <w:t>:</w:t>
+      </w:r>
+      <w:r>
+        <w:rPr>
+          <w:i/>
+          <w:iCs/>
+          <w:sz w:val="28"/>
+          <w:szCs w:val="28"/>
+          <w:u w:val="single"/>
+        </w:rPr>
+        <w:t xml:space="preserve"> </w:t>
+      </w:r>
+      <w:r>
+        <w:rPr>
+          <w:i/>
+          <w:iCs/>
+          <w:sz w:val="28"/>
+          <w:szCs w:val="28"/>
+          <w:u w:val="single"/>
+        </w:rPr>
+        <w:t>git 1,2,3,4,5</w:t>
       </w:r>
     </w:p>
     <w:p>
@@ -2012,7 +2067,29 @@
           <w:sz w:val="24"/>
           <w:szCs w:val="24"/>
         </w:rPr>
-        <w:t>git commit in new branch.</w:t>
+        <w:t xml:space="preserve">git </w:t>
+      </w:r>
+      <w:proofErr w:type="gramStart"/>
+      <w:r>
+        <w:rPr>
+          <w:rFonts w:asciiTheme="majorBidi" w:hAnsiTheme="majorBidi" w:cstheme="majorBidi"/>
+          <w:b/>
+          <w:bCs/>
+          <w:sz w:val="24"/>
+          <w:szCs w:val="24"/>
+        </w:rPr>
+        <w:t>commit</w:t>
+      </w:r>
+      <w:proofErr w:type="gramEnd"/>
+      <w:r>
+        <w:rPr>
+          <w:rFonts w:asciiTheme="majorBidi" w:hAnsiTheme="majorBidi" w:cstheme="majorBidi"/>
+          <w:b/>
+          <w:bCs/>
+          <w:sz w:val="24"/>
+          <w:szCs w:val="24"/>
+        </w:rPr>
+        <w:t xml:space="preserve"> in new branch.</w:t>
       </w:r>
       <w:r>
         <w:rPr>

</xml_diff>